<commit_message>
General cleanup and organisation
</commit_message>
<xml_diff>
--- a/documents/SPRTs.docx
+++ b/documents/SPRTs.docx
@@ -15,14 +15,66 @@
         <w:t xml:space="preserve"> and that with reasonable confidence the new version is better than the old version</w:t>
       </w:r>
     </w:p>
+    <w:p>
+      <w:r>
+        <w:t>SPRT new version vs old best version</w:t>
+      </w:r>
+    </w:p>
     <w:p/>
-    <w:p/>
-    <w:p>
-      <w:r>
+    <w:p>
+      <w:pPr>
+        <w:rPr>
+          <w:b/>
+          <w:bCs/>
+          <w:u w:val="single"/>
+        </w:rPr>
+      </w:pPr>
+      <w:r>
+        <w:rPr>
+          <w:b/>
+          <w:bCs/>
+          <w:u w:val="single"/>
+        </w:rPr>
         <w:t>21/11/2024:</w:t>
       </w:r>
     </w:p>
     <w:p>
+      <w:pPr>
+        <w:rPr>
+          <w:b/>
+          <w:bCs/>
+        </w:rPr>
+      </w:pPr>
+      <w:r>
+        <w:rPr>
+          <w:b/>
+          <w:bCs/>
+        </w:rPr>
+        <w:t xml:space="preserve">Test: </w:t>
+      </w:r>
+      <w:proofErr w:type="spellStart"/>
+      <w:r>
+        <w:rPr>
+          <w:b/>
+          <w:bCs/>
+        </w:rPr>
+        <w:t>Negamax</w:t>
+      </w:r>
+      <w:proofErr w:type="spellEnd"/>
+      <w:r>
+        <w:rPr>
+          <w:b/>
+          <w:bCs/>
+        </w:rPr>
+        <w:t xml:space="preserve"> Fixed Depth 2 vs Random Mover</w:t>
+      </w:r>
+    </w:p>
+    <w:p>
+      <w:r>
+        <w:t>Command:</w:t>
+      </w:r>
+    </w:p>
+    <w:p>
       <w:proofErr w:type="spellStart"/>
       <w:r>
         <w:t>fastchess</w:t>
@@ -37,11 +89,11 @@
       </w:r>
       <w:proofErr w:type="spellEnd"/>
       <w:r>
-        <w:t>=Engines\Gambit\Gambit_fixed_depth_2.exe name=</w:t>
-      </w:r>
-      <w:proofErr w:type="spellStart"/>
-      <w:r>
-        <w:t>GambitFixedDepth</w:t>
+        <w:t>=Engines\Gambit\Gambit_negamax_fixed_depth_2.exe name=</w:t>
+      </w:r>
+      <w:proofErr w:type="spellStart"/>
+      <w:r>
+        <w:t>GambitNegamaxFixedDepth</w:t>
       </w:r>
       <w:proofErr w:type="spellEnd"/>
       <w:r>
@@ -57,7 +109,7 @@
       </w:r>
       <w:proofErr w:type="spellStart"/>
       <w:r>
-        <w:t>GambitRandom</w:t>
+        <w:t>GambitRandomMover</w:t>
       </w:r>
       <w:proofErr w:type="spellEnd"/>
       <w:r>
@@ -85,7 +137,7 @@
       </w:r>
       <w:proofErr w:type="spellEnd"/>
       <w:r>
-        <w:t>=10+0.1 -rounds 999999 -repeat -concurrency 10 -</w:t>
+        <w:t>=8+0.08 -rounds 999999 -repeat -concurrency 10 -</w:t>
       </w:r>
       <w:proofErr w:type="spellStart"/>
       <w:r>
@@ -95,12 +147,13 @@
       <w:r>
         <w:t xml:space="preserve"> elo0=0 elo1=10 alpha=0.05 beta=0.1</w:t>
       </w:r>
-      <w:r>
-        <w:br/>
-      </w:r>
-      <w:r>
-        <w:br/>
-      </w:r>
+    </w:p>
+    <w:p>
+      <w:r>
+        <w:t>Output:</w:t>
+      </w:r>
+    </w:p>
+    <w:p>
       <w:r>
         <w:t>--------------------------------------------------</w:t>
       </w:r>
@@ -111,7 +164,7 @@
       </w:r>
       <w:proofErr w:type="spellStart"/>
       <w:r>
-        <w:t>GambitFixedDepth</w:t>
+        <w:t>GambitNegamaxFixedDepth</w:t>
       </w:r>
       <w:proofErr w:type="spellEnd"/>
       <w:r>
@@ -119,16 +172,16 @@
       </w:r>
       <w:proofErr w:type="spellStart"/>
       <w:r>
-        <w:t>GambitRandom</w:t>
-      </w:r>
-      <w:proofErr w:type="spellEnd"/>
-      <w:r>
-        <w:t xml:space="preserve"> (10+0.1, NULL, NULL, 8moves_v3.epd):</w:t>
-      </w:r>
-    </w:p>
-    <w:p>
-      <w:r>
-        <w:t xml:space="preserve">Elo: 281.36 +/- 31.31, </w:t>
+        <w:t>GambitRandomMover</w:t>
+      </w:r>
+      <w:proofErr w:type="spellEnd"/>
+      <w:r>
+        <w:t xml:space="preserve"> (8+0.08, NULL, NULL, 8moves_v3.epd):</w:t>
+      </w:r>
+    </w:p>
+    <w:p>
+      <w:r>
+        <w:t xml:space="preserve">Elo: 313.14 +/- 33.08, </w:t>
       </w:r>
       <w:proofErr w:type="spellStart"/>
       <w:r>
@@ -136,7 +189,7 @@
       </w:r>
       <w:proofErr w:type="spellEnd"/>
       <w:r>
-        <w:t>: 490.34 +/- 36.19</w:t>
+        <w:t>: 546.86 +/- 35.02</w:t>
       </w:r>
     </w:p>
     <w:p>
@@ -149,7 +202,7 @@
       </w:r>
       <w:proofErr w:type="spellEnd"/>
       <w:r>
-        <w:t xml:space="preserve">: 11.30 %, </w:t>
+        <w:t xml:space="preserve">: 8.47 %, </w:t>
       </w:r>
       <w:proofErr w:type="spellStart"/>
       <w:r>
@@ -162,7 +215,7 @@
     </w:p>
     <w:p>
       <w:r>
-        <w:t>Games: 354, Wins: 237, Losses: 0, Draws: 117, Points: 295.5 (83.47 %)</w:t>
+        <w:t>Games: 378, Wins: 271, Losses: 0, Draws: 107, Points: 324.5 (85.85 %)</w:t>
       </w:r>
     </w:p>
     <w:p>
@@ -172,12 +225,253 @@
       </w:r>
       <w:proofErr w:type="spellEnd"/>
       <w:r>
-        <w:t>(0-2): [0, 0, 20, 77, 80], WL/DD Ratio: 0.00</w:t>
-      </w:r>
-    </w:p>
-    <w:p>
-      <w:r>
-        <w:t>LLR: 2.90 (-2.25, 2.89) [0.00, 10.00]</w:t>
+        <w:t>(0-2): [0, 0, 16, 75, 98], WL/DD Ratio: 0.00</w:t>
+      </w:r>
+    </w:p>
+    <w:p>
+      <w:pPr>
+        <w:rPr>
+          <w:color w:val="92D050"/>
+        </w:rPr>
+      </w:pPr>
+      <w:r>
+        <w:rPr>
+          <w:color w:val="92D050"/>
+        </w:rPr>
+        <w:t>LLR: 2.89 (-2.25, 2.89) [0.00, 10.00]</w:t>
+      </w:r>
+    </w:p>
+    <w:p>
+      <w:r>
+        <w:t>--------------------------------------------------</w:t>
+      </w:r>
+    </w:p>
+    <w:p>
+      <w:pPr>
+        <w:rPr>
+          <w:b/>
+          <w:bCs/>
+        </w:rPr>
+      </w:pPr>
+    </w:p>
+    <w:p>
+      <w:pPr>
+        <w:rPr>
+          <w:b/>
+          <w:bCs/>
+        </w:rPr>
+      </w:pPr>
+      <w:r>
+        <w:rPr>
+          <w:b/>
+          <w:bCs/>
+        </w:rPr>
+        <w:t xml:space="preserve">Test: </w:t>
+      </w:r>
+      <w:proofErr w:type="spellStart"/>
+      <w:r>
+        <w:rPr>
+          <w:b/>
+          <w:bCs/>
+        </w:rPr>
+        <w:t>Negamax</w:t>
+      </w:r>
+      <w:proofErr w:type="spellEnd"/>
+      <w:r>
+        <w:rPr>
+          <w:b/>
+          <w:bCs/>
+        </w:rPr>
+        <w:t xml:space="preserve"> Iterative Deepening vs </w:t>
+      </w:r>
+      <w:proofErr w:type="spellStart"/>
+      <w:r>
+        <w:rPr>
+          <w:b/>
+          <w:bCs/>
+        </w:rPr>
+        <w:t>Negamax</w:t>
+      </w:r>
+      <w:proofErr w:type="spellEnd"/>
+      <w:r>
+        <w:rPr>
+          <w:b/>
+          <w:bCs/>
+        </w:rPr>
+        <w:t xml:space="preserve"> Fixed Depth 2</w:t>
+      </w:r>
+    </w:p>
+    <w:p>
+      <w:r>
+        <w:t>Command:</w:t>
+      </w:r>
+    </w:p>
+    <w:p>
+      <w:proofErr w:type="spellStart"/>
+      <w:r>
+        <w:t>fastchess</w:t>
+      </w:r>
+      <w:proofErr w:type="spellEnd"/>
+      <w:r>
+        <w:t xml:space="preserve"> -engine </w:t>
+      </w:r>
+      <w:proofErr w:type="spellStart"/>
+      <w:r>
+        <w:t>cmd</w:t>
+      </w:r>
+      <w:proofErr w:type="spellEnd"/>
+      <w:r>
+        <w:t>=Engines\Gambit\Gambit_negamax_iterative_deepening.exe name=</w:t>
+      </w:r>
+      <w:proofErr w:type="spellStart"/>
+      <w:r>
+        <w:t>GambitNegamaxIterativeDeepening</w:t>
+      </w:r>
+      <w:proofErr w:type="spellEnd"/>
+      <w:r>
+        <w:t xml:space="preserve"> -engine </w:t>
+      </w:r>
+      <w:proofErr w:type="spellStart"/>
+      <w:r>
+        <w:t>cmd</w:t>
+      </w:r>
+      <w:proofErr w:type="spellEnd"/>
+      <w:r>
+        <w:t>=Engines\Gambit\Gambit_negamax_fixed_depth_2.exe name=</w:t>
+      </w:r>
+      <w:proofErr w:type="spellStart"/>
+      <w:r>
+        <w:t>GambitNegamaxFixedDepth</w:t>
+      </w:r>
+      <w:proofErr w:type="spellEnd"/>
+      <w:r>
+        <w:t xml:space="preserve"> -openings file=Gambit\product\</w:t>
+      </w:r>
+      <w:proofErr w:type="spellStart"/>
+      <w:r>
+        <w:t>src</w:t>
+      </w:r>
+      <w:proofErr w:type="spellEnd"/>
+      <w:r>
+        <w:t>\books\8moves_v3.epd format=</w:t>
+      </w:r>
+      <w:proofErr w:type="spellStart"/>
+      <w:r>
+        <w:t>epd</w:t>
+      </w:r>
+      <w:proofErr w:type="spellEnd"/>
+      <w:r>
+        <w:t xml:space="preserve"> order=random -each </w:t>
+      </w:r>
+      <w:proofErr w:type="spellStart"/>
+      <w:r>
+        <w:t>tc</w:t>
+      </w:r>
+      <w:proofErr w:type="spellEnd"/>
+      <w:r>
+        <w:t>=8+0.08 -rounds 999999 -repeat -concurrency 10 -</w:t>
+      </w:r>
+      <w:proofErr w:type="spellStart"/>
+      <w:r>
+        <w:t>sprt</w:t>
+      </w:r>
+      <w:proofErr w:type="spellEnd"/>
+      <w:r>
+        <w:t xml:space="preserve"> elo0=0 elo1=10 alpha=0.05 beta=0.1</w:t>
+      </w:r>
+    </w:p>
+    <w:p>
+      <w:r>
+        <w:t>Output:</w:t>
+      </w:r>
+    </w:p>
+    <w:p>
+      <w:r>
+        <w:t>--------------------------------------------------</w:t>
+      </w:r>
+    </w:p>
+    <w:p>
+      <w:r>
+        <w:lastRenderedPageBreak/>
+        <w:t xml:space="preserve">Results of </w:t>
+      </w:r>
+      <w:proofErr w:type="spellStart"/>
+      <w:r>
+        <w:t>GambitNegamaxIterativeDeepening</w:t>
+      </w:r>
+      <w:proofErr w:type="spellEnd"/>
+      <w:r>
+        <w:t xml:space="preserve"> vs </w:t>
+      </w:r>
+      <w:proofErr w:type="spellStart"/>
+      <w:r>
+        <w:t>GambitNegamaxFixedDepth</w:t>
+      </w:r>
+      <w:proofErr w:type="spellEnd"/>
+      <w:r>
+        <w:t xml:space="preserve"> (8+0.08, NULL, NULL, 8moves_v3.epd):</w:t>
+      </w:r>
+    </w:p>
+    <w:p>
+      <w:r>
+        <w:t xml:space="preserve">Elo: -162.99 +/- 31.65, </w:t>
+      </w:r>
+      <w:proofErr w:type="spellStart"/>
+      <w:r>
+        <w:t>nElo</w:t>
+      </w:r>
+      <w:proofErr w:type="spellEnd"/>
+      <w:r>
+        <w:t>: -271.43 +/- 45.50</w:t>
+      </w:r>
+    </w:p>
+    <w:p>
+      <w:r>
+        <w:t xml:space="preserve">LOS: 0.00 %, </w:t>
+      </w:r>
+      <w:proofErr w:type="spellStart"/>
+      <w:r>
+        <w:t>DrawRatio</w:t>
+      </w:r>
+      <w:proofErr w:type="spellEnd"/>
+      <w:r>
+        <w:t xml:space="preserve">: 27.68 %, </w:t>
+      </w:r>
+      <w:proofErr w:type="spellStart"/>
+      <w:r>
+        <w:t>PairsRatio</w:t>
+      </w:r>
+      <w:proofErr w:type="spellEnd"/>
+      <w:r>
+        <w:t>: 0.05</w:t>
+      </w:r>
+    </w:p>
+    <w:p>
+      <w:r>
+        <w:t>Games: 224, Wins: 7, Losses: 105, Draws: 112, Points: 63.0 (28.12 %)</w:t>
+      </w:r>
+    </w:p>
+    <w:p>
+      <w:proofErr w:type="spellStart"/>
+      <w:r>
+        <w:t>Ptnml</w:t>
+      </w:r>
+      <w:proofErr w:type="spellEnd"/>
+      <w:r>
+        <w:t>(0-2): [25, 52, 31, 4, 0], WL/DD Ratio: 0.11</w:t>
+      </w:r>
+    </w:p>
+    <w:p>
+      <w:pPr>
+        <w:rPr>
+          <w:color w:val="FF0000"/>
+        </w:rPr>
+      </w:pPr>
+      <w:r>
+        <w:rPr>
+          <w:color w:val="FF0000"/>
+        </w:rPr>
+        <w:t>LLR: -2.26 (-2.25, 2.89) [0.00, 10.00]</w:t>
       </w:r>
     </w:p>
     <w:p>

</xml_diff>